<commit_message>
eto na nga yung kasi
</commit_message>
<xml_diff>
--- a/public/report_template.docx
+++ b/public/report_template.docx
@@ -13,7 +13,6 @@
           <w:szCs w:val="36"/>
         </w:rPr>
       </w:pPr>
-      <w:proofErr w:type="spellStart"/>
       <w:r>
         <w:rPr>
           <w:rFonts w:ascii="Arial" w:hAnsi="Arial" w:cs="Arial"/>
@@ -23,19 +22,7 @@
           <w:sz w:val="36"/>
           <w:szCs w:val="36"/>
         </w:rPr>
-        <w:t>Vetrakz</w:t>
-      </w:r>
-      <w:proofErr w:type="spellEnd"/>
-      <w:r>
-        <w:rPr>
-          <w:rFonts w:ascii="Arial" w:hAnsi="Arial" w:cs="Arial"/>
-          <w:b/>
-          <w:bCs/>
-          <w:color w:val="595959" w:themeColor="text1" w:themeTint="A6"/>
-          <w:sz w:val="36"/>
-          <w:szCs w:val="36"/>
-        </w:rPr>
-        <w:t xml:space="preserve"> Animal Clinic</w:t>
+        <w:t>Vetrakz Animal Clinic</w:t>
       </w:r>
     </w:p>
     <w:p>
@@ -54,27 +41,7 @@
           <w:sz w:val="20"/>
           <w:szCs w:val="20"/>
         </w:rPr>
-        <w:t>Monthly Report as of ${</w:t>
-      </w:r>
-      <w:proofErr w:type="spellStart"/>
-      <w:r>
-        <w:rPr>
-          <w:rFonts w:ascii="Arial" w:hAnsi="Arial" w:cs="Arial"/>
-          <w:color w:val="595959" w:themeColor="text1" w:themeTint="A6"/>
-          <w:sz w:val="20"/>
-          <w:szCs w:val="20"/>
-        </w:rPr>
-        <w:t>downloadeddate</w:t>
-      </w:r>
-      <w:proofErr w:type="spellEnd"/>
-      <w:r>
-        <w:rPr>
-          <w:rFonts w:ascii="Arial" w:hAnsi="Arial" w:cs="Arial"/>
-          <w:color w:val="595959" w:themeColor="text1" w:themeTint="A6"/>
-          <w:sz w:val="20"/>
-          <w:szCs w:val="20"/>
-        </w:rPr>
-        <w:t>}</w:t>
+        <w:t>Report as of ${downloadeddate}</w:t>
       </w:r>
     </w:p>
     <w:p>
@@ -93,25 +60,7 @@
           <w:sz w:val="20"/>
           <w:szCs w:val="20"/>
         </w:rPr>
-        <w:t xml:space="preserve">Daily </w:t>
-      </w:r>
-      <w:r>
-        <w:rPr>
-          <w:rFonts w:ascii="Arial" w:hAnsi="Arial" w:cs="Arial"/>
-          <w:color w:val="595959" w:themeColor="text1" w:themeTint="A6"/>
-          <w:sz w:val="20"/>
-          <w:szCs w:val="20"/>
-        </w:rPr>
-        <w:t>Numbers</w:t>
-      </w:r>
-      <w:r>
-        <w:rPr>
-          <w:rFonts w:ascii="Arial" w:hAnsi="Arial" w:cs="Arial"/>
-          <w:color w:val="595959" w:themeColor="text1" w:themeTint="A6"/>
-          <w:sz w:val="20"/>
-          <w:szCs w:val="20"/>
-        </w:rPr>
-        <w:t xml:space="preserve"> of Clinic Activities</w:t>
+        <w:t>Clinic Activities</w:t>
       </w:r>
     </w:p>
     <w:p>
@@ -413,31 +362,7 @@
                 <w:sz w:val="20"/>
                 <w:szCs w:val="20"/>
               </w:rPr>
-              <w:t>${</w:t>
-            </w:r>
-            <w:proofErr w:type="spellStart"/>
-            <w:r>
-              <w:rPr>
-                <w:rFonts w:ascii="Arial" w:hAnsi="Arial" w:cs="Arial"/>
-                <w:b/>
-                <w:bCs/>
-                <w:color w:val="262626" w:themeColor="text1" w:themeTint="D9"/>
-                <w:sz w:val="20"/>
-                <w:szCs w:val="20"/>
-              </w:rPr>
-              <w:t>reportid</w:t>
-            </w:r>
-            <w:proofErr w:type="spellEnd"/>
-            <w:r>
-              <w:rPr>
-                <w:rFonts w:ascii="Arial" w:hAnsi="Arial" w:cs="Arial"/>
-                <w:b/>
-                <w:bCs/>
-                <w:color w:val="262626" w:themeColor="text1" w:themeTint="D9"/>
-                <w:sz w:val="20"/>
-                <w:szCs w:val="20"/>
-              </w:rPr>
-              <w:t>}</w:t>
+              <w:t>${reportid}</w:t>
             </w:r>
           </w:p>
         </w:tc>
@@ -631,23 +556,7 @@
                 <w:sz w:val="16"/>
                 <w:szCs w:val="16"/>
               </w:rPr>
-              <w:t>${</w:t>
-            </w:r>
-            <w:proofErr w:type="spellStart"/>
-            <w:r>
-              <w:rPr>
-                <w:sz w:val="16"/>
-                <w:szCs w:val="16"/>
-              </w:rPr>
-              <w:t>monthyear</w:t>
-            </w:r>
-            <w:proofErr w:type="spellEnd"/>
-            <w:r>
-              <w:rPr>
-                <w:sz w:val="16"/>
-                <w:szCs w:val="16"/>
-              </w:rPr>
-              <w:t>}</w:t>
+              <w:t>${monthyear}</w:t>
             </w:r>
           </w:p>
         </w:tc>

</xml_diff>